<commit_message>
TOUS les proces verbal et ordre du jour fini
</commit_message>
<xml_diff>
--- a/Procès Verbal/Ordre du jour et Procès-verbal Semaine 2.docx
+++ b/Procès Verbal/Ordre du jour et Procès-verbal Semaine 2.docx
@@ -224,11 +224,30 @@
       </w:pPr>
       <w:r>
         <w:tab/>
-        <w:t xml:space="preserve">Proposé par </w:t>
-      </w:r>
-      <w:r>
-        <w:t>Guillaume Gagnon, Denis Thériault, William Lemieux</w:t>
-      </w:r>
+      </w:r>
+      <w:r>
+        <w:t>Proposé par Guillaume Gagnon, Denis Thériault et William Lemieux</w:t>
+      </w:r>
+    </w:p>
+    <w:p>
+      <w:pPr>
+        <w:pStyle w:val="Paragraphedeliste"/>
+      </w:pPr>
+      <w:r>
+        <w:tab/>
+        <w:t xml:space="preserve">Adopté par </w:t>
+      </w:r>
+      <w:r>
+        <w:t>t</w:t>
+      </w:r>
+      <w:r>
+        <w:t>ous</w:t>
+      </w:r>
+    </w:p>
+    <w:p>
+      <w:pPr>
+        <w:pStyle w:val="Paragraphedeliste"/>
+      </w:pPr>
     </w:p>
     <w:p>
       <w:pPr>
@@ -309,6 +328,15 @@
       </w:r>
       <w:r>
         <w:t>William Lemieux et Denis Thériault</w:t>
+      </w:r>
+    </w:p>
+    <w:p>
+      <w:pPr>
+        <w:pStyle w:val="Paragraphedeliste"/>
+      </w:pPr>
+      <w:r>
+        <w:tab/>
+        <w:t>Adopté par tous</w:t>
       </w:r>
     </w:p>
     <w:p>
@@ -337,6 +365,12 @@
         </w:rPr>
         <w:t>Début du projet selon GANT</w:t>
       </w:r>
+      <w:r>
+        <w:rPr>
+          <w:b/>
+        </w:rPr>
+        <w:t>T</w:t>
+      </w:r>
     </w:p>
     <w:p>
       <w:pPr>
@@ -345,7 +379,31 @@
         <w:jc w:val="both"/>
       </w:pPr>
       <w:r>
-        <w:t>Denis et moi commencerons les croquis d’interfaces dès cette après-midi le 22 octobre 2018 et Guillaume terminera le diagramme des classes et débutera les croquis de base de données.</w:t>
+        <w:rPr>
+          <w:b/>
+        </w:rPr>
+        <w:t xml:space="preserve">Tâches à faire : </w:t>
+      </w:r>
+      <w:r>
+        <w:t>Denis et William commenceron</w:t>
+      </w:r>
+      <w:r>
+        <w:t>t</w:t>
+      </w:r>
+      <w:r>
+        <w:t xml:space="preserve"> les croquis d’interfaces dès cette après-midi le 22 octobre 2018 et Guillaume terminera le diagramme des classes qui n’a pas été termin</w:t>
+      </w:r>
+      <w:r>
+        <w:t>é</w:t>
+      </w:r>
+      <w:r>
+        <w:t xml:space="preserve"> en temps et lieu par Denis et par la suite, il </w:t>
+      </w:r>
+      <w:r>
+        <w:t>commenc</w:t>
+      </w:r>
+      <w:r>
+        <w:t>era les croquis de base de données.</w:t>
       </w:r>
     </w:p>
     <w:p>
@@ -362,15 +420,31 @@
         <w:jc w:val="both"/>
       </w:pPr>
       <w:r>
-        <w:t xml:space="preserve">Denis n’a pas eu le temps de terminer le diagramme des classes </w:t>
-      </w:r>
-      <w:proofErr w:type="gramStart"/>
-      <w:r>
-        <w:t>le dernier cour</w:t>
-      </w:r>
-      <w:proofErr w:type="gramEnd"/>
-      <w:r>
-        <w:t xml:space="preserve"> donc, c’est pourquoi Guillaume le terminera avec l’aide de Denis.</w:t>
+        <w:rPr>
+          <w:b/>
+        </w:rPr>
+        <w:t>Mémo :</w:t>
+      </w:r>
+      <w:r>
+        <w:t xml:space="preserve"> Les tâches doivent être termin</w:t>
+      </w:r>
+      <w:r>
+        <w:t>ées</w:t>
+      </w:r>
+      <w:r>
+        <w:t xml:space="preserve"> selon les dates inscrit</w:t>
+      </w:r>
+      <w:r>
+        <w:t xml:space="preserve">es </w:t>
+      </w:r>
+      <w:r>
+        <w:t>dans GANTT même si un imprévu se présente. Travaillé à la maison pour finir les tâches à temps est une obligation et tout le membre s</w:t>
+      </w:r>
+      <w:r>
+        <w:t>’y</w:t>
+      </w:r>
+      <w:r>
+        <w:t xml:space="preserve"> engage. </w:t>
       </w:r>
     </w:p>
     <w:p>
@@ -396,7 +470,44 @@
         <w:rPr>
           <w:b/>
         </w:rPr>
-        <w:t>Réunion de Mercredi le 24 novembre 2018.</w:t>
+        <w:t>Réunion de Mercredi le 24 novembre 2018</w:t>
+      </w:r>
+      <w:r>
+        <w:rPr>
+          <w:b/>
+        </w:rPr>
+        <w:t xml:space="preserve"> avec la cliente</w:t>
+      </w:r>
+    </w:p>
+    <w:p>
+      <w:pPr>
+        <w:pStyle w:val="Paragraphedeliste"/>
+        <w:ind w:left="1440"/>
+        <w:jc w:val="both"/>
+      </w:pPr>
+      <w:r>
+        <w:rPr>
+          <w:b/>
+        </w:rPr>
+        <w:t xml:space="preserve">Tâches à faire : </w:t>
+      </w:r>
+      <w:r>
+        <w:t>Les croquis d’interfaces sont l’objet de la rencontre avec Mme Sophie le 24. C’est pourquoi ils doivent nécessairement être fait</w:t>
+      </w:r>
+      <w:r>
+        <w:t xml:space="preserve">s </w:t>
+      </w:r>
+      <w:r>
+        <w:t>pour le 24.</w:t>
+      </w:r>
+      <w:r>
+        <w:rPr>
+          <w:b/>
+        </w:rPr>
+        <w:t xml:space="preserve"> </w:t>
+      </w:r>
+      <w:r>
+        <w:t>Nous avons décidé ici de lui présenter les croquis papier, car nous sauverons du temps pour commencer à concevoir une interface présentable pour cette rencontre.</w:t>
       </w:r>
     </w:p>
     <w:p>
@@ -405,9 +516,6 @@
         <w:ind w:left="1416"/>
         <w:jc w:val="both"/>
       </w:pPr>
-      <w:r>
-        <w:t>Préparation de la réunion le 22 octobre après-midi, c’est-à-dire, les croquis d’interfaces.</w:t>
-      </w:r>
     </w:p>
     <w:p>
       <w:pPr>
@@ -415,28 +523,24 @@
         <w:ind w:left="1416"/>
         <w:jc w:val="both"/>
       </w:pPr>
+      <w:r>
+        <w:lastRenderedPageBreak/>
+        <w:t>22 octobre après-midi : Analyse de l’interface principale et programmation de celle-ci. Programmation de l’interface principale afin de montrer un « </w:t>
+      </w:r>
+      <w:proofErr w:type="spellStart"/>
+      <w:r>
+        <w:t>template</w:t>
+      </w:r>
+      <w:proofErr w:type="spellEnd"/>
+      <w:r>
+        <w:t xml:space="preserve"> » à Mme Sophie. </w:t>
+      </w:r>
     </w:p>
     <w:p>
       <w:pPr>
         <w:pStyle w:val="Paragraphedeliste"/>
         <w:ind w:left="1416"/>
         <w:jc w:val="both"/>
-      </w:pPr>
-      <w:r>
-        <w:t>22 octobre après-midi : Analyse de l’interface principale et programmation de celle-ci. Programmation de l’interface principale afin de montrer un « </w:t>
-      </w:r>
-      <w:proofErr w:type="spellStart"/>
-      <w:r>
-        <w:t>template</w:t>
-      </w:r>
-      <w:proofErr w:type="spellEnd"/>
-      <w:r>
-        <w:t xml:space="preserve"> » à Mme Sophie. </w:t>
-      </w:r>
-    </w:p>
-    <w:p>
-      <w:pPr>
-        <w:pStyle w:val="Paragraphedeliste"/>
       </w:pPr>
     </w:p>
     <w:p>
@@ -454,16 +558,59 @@
         <w:rPr>
           <w:b/>
         </w:rPr>
-        <w:t>Varia</w:t>
-      </w:r>
-    </w:p>
-    <w:p>
-      <w:pPr>
-        <w:pStyle w:val="Paragraphedeliste"/>
-        <w:rPr>
-          <w:b/>
-        </w:rPr>
-      </w:pPr>
+        <w:t>Tâche à faire cette après</w:t>
+      </w:r>
+      <w:r>
+        <w:rPr>
+          <w:b/>
+        </w:rPr>
+        <w:t>-</w:t>
+      </w:r>
+      <w:r>
+        <w:rPr>
+          <w:b/>
+        </w:rPr>
+        <w:t>midi</w:t>
+      </w:r>
+    </w:p>
+    <w:p>
+      <w:pPr>
+        <w:pStyle w:val="Paragraphedeliste"/>
+        <w:ind w:left="1440"/>
+      </w:pPr>
+      <w:r>
+        <w:rPr>
+          <w:b/>
+        </w:rPr>
+        <w:t xml:space="preserve">Tâches à faire : </w:t>
+      </w:r>
+      <w:r>
+        <w:t xml:space="preserve">William </w:t>
+      </w:r>
+      <w:r>
+        <w:t>embarquera sur les croquis d’interface.</w:t>
+      </w:r>
+    </w:p>
+    <w:p>
+      <w:pPr>
+        <w:pStyle w:val="Paragraphedeliste"/>
+        <w:ind w:left="2832" w:firstLine="3"/>
+      </w:pPr>
+      <w:r>
+        <w:t>Denis et Guillaume embarqueron</w:t>
+      </w:r>
+      <w:r>
+        <w:t>t</w:t>
+      </w:r>
+      <w:r>
+        <w:t xml:space="preserve"> sur l’analyse de la Base de </w:t>
+      </w:r>
+      <w:r>
+        <w:t>d</w:t>
+      </w:r>
+      <w:r>
+        <w:t xml:space="preserve">onnées </w:t>
+      </w:r>
     </w:p>
     <w:p>
       <w:pPr>
@@ -480,6 +627,32 @@
         <w:rPr>
           <w:b/>
         </w:rPr>
+        <w:t>Varia</w:t>
+      </w:r>
+    </w:p>
+    <w:p>
+      <w:pPr>
+        <w:pStyle w:val="Paragraphedeliste"/>
+        <w:rPr>
+          <w:b/>
+        </w:rPr>
+      </w:pPr>
+    </w:p>
+    <w:p>
+      <w:pPr>
+        <w:pStyle w:val="Paragraphedeliste"/>
+        <w:numPr>
+          <w:ilvl w:val="0"/>
+          <w:numId w:val="1"/>
+        </w:numPr>
+        <w:rPr>
+          <w:b/>
+        </w:rPr>
+      </w:pPr>
+      <w:r>
+        <w:rPr>
+          <w:b/>
+        </w:rPr>
         <w:t>Levée de l’Assemblée</w:t>
       </w:r>
     </w:p>
@@ -500,7 +673,10 @@
         <w:t xml:space="preserve">nion est levée à </w:t>
       </w:r>
       <w:r>
-        <w:t>11h45</w:t>
+        <w:t>11h</w:t>
+      </w:r>
+      <w:r>
+        <w:t>50</w:t>
       </w:r>
     </w:p>
     <w:p>
@@ -590,7 +766,6 @@
     </w:p>
     <w:p>
       <w:pPr>
-        <w:pStyle w:val="Paragraphedeliste"/>
         <w:jc w:val="center"/>
         <w:rPr>
           <w:b/>
@@ -600,6 +775,42 @@
         <w:rPr>
           <w:b/>
         </w:rPr>
+        <w:t>Membre de l’équipe DeGuiWii</w:t>
+      </w:r>
+    </w:p>
+    <w:p>
+      <w:r>
+        <w:tab/>
+        <w:t>William Lemieux</w:t>
+      </w:r>
+      <w:r>
+        <w:tab/>
+      </w:r>
+      <w:r>
+        <w:tab/>
+        <w:t xml:space="preserve">   Guillaume Gagnon</w:t>
+      </w:r>
+      <w:r>
+        <w:tab/>
+      </w:r>
+      <w:r>
+        <w:tab/>
+        <w:t xml:space="preserve">         Denis Thériault</w:t>
+      </w:r>
+    </w:p>
+    <w:p/>
+    <w:p>
+      <w:pPr>
+        <w:pStyle w:val="Paragraphedeliste"/>
+        <w:jc w:val="center"/>
+        <w:rPr>
+          <w:b/>
+        </w:rPr>
+      </w:pPr>
+      <w:r>
+        <w:rPr>
+          <w:b/>
+        </w:rPr>
         <w:t>Avis de Convocation</w:t>
       </w:r>
     </w:p>
@@ -694,6 +905,28 @@
       </w:r>
       <w:r>
         <w:t>.</w:t>
+      </w:r>
+    </w:p>
+    <w:p>
+      <w:pPr>
+        <w:pStyle w:val="Paragraphedeliste"/>
+        <w:ind w:left="0"/>
+      </w:pPr>
+    </w:p>
+    <w:p>
+      <w:pPr>
+        <w:pStyle w:val="Paragraphedeliste"/>
+        <w:ind w:left="0"/>
+        <w:jc w:val="center"/>
+        <w:rPr>
+          <w:b/>
+        </w:rPr>
+      </w:pPr>
+      <w:r>
+        <w:rPr>
+          <w:b/>
+        </w:rPr>
+        <w:t>Ordre du jour</w:t>
       </w:r>
     </w:p>
     <w:p>
@@ -703,28 +936,6 @@
       </w:pPr>
       <w:bookmarkStart w:id="0" w:name="_GoBack"/>
       <w:bookmarkEnd w:id="0"/>
-    </w:p>
-    <w:p>
-      <w:pPr>
-        <w:pStyle w:val="Paragraphedeliste"/>
-        <w:ind w:left="0"/>
-        <w:jc w:val="center"/>
-        <w:rPr>
-          <w:b/>
-        </w:rPr>
-      </w:pPr>
-      <w:r>
-        <w:rPr>
-          <w:b/>
-        </w:rPr>
-        <w:t>Ordre du jour</w:t>
-      </w:r>
-    </w:p>
-    <w:p>
-      <w:pPr>
-        <w:pStyle w:val="Paragraphedeliste"/>
-        <w:ind w:left="0"/>
-      </w:pPr>
     </w:p>
     <w:p>
       <w:pPr>
@@ -1021,8 +1232,8 @@
   <w:abstractNum w:abstractNumId="1" w15:restartNumberingAfterBreak="0">
     <w:nsid w:val="79F87C97"/>
     <w:multiLevelType w:val="hybridMultilevel"/>
-    <w:tmpl w:val="9FC491D6"/>
-    <w:lvl w:ilvl="0" w:tplc="0C0C000F">
+    <w:tmpl w:val="3094EEA2"/>
+    <w:lvl w:ilvl="0" w:tplc="6E4CEC02">
       <w:start w:val="1"/>
       <w:numFmt w:val="decimal"/>
       <w:lvlText w:val="%1."/>
@@ -1032,9 +1243,10 @@
       </w:pPr>
       <w:rPr>
         <w:rFonts w:hint="default"/>
+        <w:b/>
       </w:rPr>
     </w:lvl>
-    <w:lvl w:ilvl="1" w:tplc="0C0C0019" w:tentative="1">
+    <w:lvl w:ilvl="1" w:tplc="0C0C0019">
       <w:start w:val="1"/>
       <w:numFmt w:val="lowerLetter"/>
       <w:lvlText w:val="%2."/>

</xml_diff>